<commit_message>
Doku soweit fertig... Bitte noch kontrollieren
</commit_message>
<xml_diff>
--- a/ScrumDoku/BimaruDoku.docx
+++ b/ScrumDoku/BimaruDoku.docx
@@ -35,23 +35,23 @@
           <wp:anchor distT="0" distB="0" distL="114300" distR="114300" simplePos="0" relativeHeight="251658240" behindDoc="0" locked="0" layoutInCell="1" allowOverlap="1" wp14:anchorId="6048EF81" wp14:editId="69190080">
             <wp:simplePos x="0" y="0"/>
             <wp:positionH relativeFrom="margin">
-              <wp:align>center</wp:align>
+              <wp:posOffset>-414020</wp:posOffset>
             </wp:positionH>
             <wp:positionV relativeFrom="paragraph">
-              <wp:posOffset>647065</wp:posOffset>
+              <wp:posOffset>802640</wp:posOffset>
             </wp:positionV>
-            <wp:extent cx="6591184" cy="7191375"/>
+            <wp:extent cx="6590665" cy="6879590"/>
             <wp:effectExtent l="0" t="0" r="635" b="0"/>
             <wp:wrapThrough wrapText="bothSides">
               <wp:wrapPolygon edited="0">
                 <wp:start x="0" y="0"/>
-                <wp:lineTo x="0" y="21514"/>
-                <wp:lineTo x="21540" y="21514"/>
+                <wp:lineTo x="0" y="21532"/>
+                <wp:lineTo x="21540" y="21532"/>
                 <wp:lineTo x="21540" y="0"/>
                 <wp:lineTo x="0" y="0"/>
               </wp:wrapPolygon>
             </wp:wrapThrough>
-            <wp:docPr id="1" name="Grafik 1" descr="M:\Desktop\BimaruKlassendiagramm.png"/>
+            <wp:docPr id="1" name="Grafik 1"/>
             <wp:cNvGraphicFramePr>
               <a:graphicFrameLocks xmlns:a="http://schemas.openxmlformats.org/drawingml/2006/main" noChangeAspect="1"/>
             </wp:cNvGraphicFramePr>
@@ -72,7 +72,6 @@
                         </a:ext>
                       </a:extLst>
                     </a:blip>
-                    <a:srcRect/>
                     <a:stretch>
                       <a:fillRect/>
                     </a:stretch>
@@ -80,7 +79,7 @@
                   <pic:spPr bwMode="auto">
                     <a:xfrm>
                       <a:off x="0" y="0"/>
-                      <a:ext cx="6591184" cy="7191375"/>
+                      <a:ext cx="6590665" cy="6879590"/>
                     </a:xfrm>
                     <a:prstGeom prst="rect">
                       <a:avLst/>
@@ -110,6 +109,339 @@
       <w:pPr>
         <w:jc w:val="center"/>
       </w:pPr>
+    </w:p>
+    <w:p>
+      <w:r>
+        <w:br w:type="page"/>
+      </w:r>
+    </w:p>
+    <w:p>
+      <w:pPr>
+        <w:pStyle w:val="berschrift1"/>
+      </w:pPr>
+      <w:r>
+        <w:lastRenderedPageBreak/>
+        <w:t>GUI</w:t>
+      </w:r>
+    </w:p>
+    <w:p>
+      <w:pPr>
+        <w:jc w:val="center"/>
+      </w:pPr>
+      <w:r>
+        <w:rPr>
+          <w:noProof/>
+          <w:lang w:eastAsia="de-CH"/>
+        </w:rPr>
+        <w:drawing>
+          <wp:inline distT="0" distB="0" distL="0" distR="0" wp14:anchorId="11E74B24" wp14:editId="6945D156">
+            <wp:extent cx="4961905" cy="7628571"/>
+            <wp:effectExtent l="0" t="0" r="0" b="0"/>
+            <wp:docPr id="2" name="Grafik 2"/>
+            <wp:cNvGraphicFramePr>
+              <a:graphicFrameLocks xmlns:a="http://schemas.openxmlformats.org/drawingml/2006/main" noChangeAspect="1"/>
+            </wp:cNvGraphicFramePr>
+            <a:graphic xmlns:a="http://schemas.openxmlformats.org/drawingml/2006/main">
+              <a:graphicData uri="http://schemas.openxmlformats.org/drawingml/2006/picture">
+                <pic:pic xmlns:pic="http://schemas.openxmlformats.org/drawingml/2006/picture">
+                  <pic:nvPicPr>
+                    <pic:cNvPr id="1" name=""/>
+                    <pic:cNvPicPr/>
+                  </pic:nvPicPr>
+                  <pic:blipFill>
+                    <a:blip r:embed="rId8"/>
+                    <a:stretch>
+                      <a:fillRect/>
+                    </a:stretch>
+                  </pic:blipFill>
+                  <pic:spPr>
+                    <a:xfrm>
+                      <a:off x="0" y="0"/>
+                      <a:ext cx="4961905" cy="7628571"/>
+                    </a:xfrm>
+                    <a:prstGeom prst="rect">
+                      <a:avLst/>
+                    </a:prstGeom>
+                  </pic:spPr>
+                </pic:pic>
+              </a:graphicData>
+            </a:graphic>
+          </wp:inline>
+        </w:drawing>
+      </w:r>
+    </w:p>
+    <w:p>
+      <w:pPr>
+        <w:pStyle w:val="berschrift1"/>
+      </w:pPr>
+      <w:r>
+        <w:t>Struktur</w:t>
+      </w:r>
+    </w:p>
+    <w:p>
+      <w:pPr>
+        <w:pStyle w:val="berschrift2"/>
+      </w:pPr>
+      <w:r>
+        <w:t>Überblick</w:t>
+      </w:r>
+    </w:p>
+    <w:p>
+      <w:r>
+        <w:t>Grundsätzlich wurde versucht die Applikation nach dem MVC-Prinzip zu implementieren.</w:t>
+      </w:r>
+    </w:p>
+    <w:p>
+      <w:r>
+        <w:t>Dadurch ist die Klasse „</w:t>
+      </w:r>
+      <w:proofErr w:type="spellStart"/>
+      <w:r>
+        <w:t>GameGridModel</w:t>
+      </w:r>
+      <w:proofErr w:type="spellEnd"/>
+      <w:r>
+        <w:t xml:space="preserve">“ entstanden, die den gesamten Zustand des aktuellen Spiels speichert. Die </w:t>
+      </w:r>
+      <w:r>
+        <w:t xml:space="preserve">einzelnen </w:t>
+      </w:r>
+      <w:r>
+        <w:t>Views wurden in verschiedenen Klassen unterteilt</w:t>
+      </w:r>
+      <w:r>
+        <w:t>, welche dann in der Hauptklasse „</w:t>
+      </w:r>
+      <w:proofErr w:type="spellStart"/>
+      <w:r>
+        <w:t>BimaruGame</w:t>
+      </w:r>
+      <w:proofErr w:type="spellEnd"/>
+      <w:r>
+        <w:t>“ eingebunden und dargestellt wurden.</w:t>
+      </w:r>
+    </w:p>
+    <w:p>
+      <w:pPr>
+        <w:pStyle w:val="berschrift2"/>
+      </w:pPr>
+      <w:proofErr w:type="spellStart"/>
+      <w:r>
+        <w:t>GameGridModel</w:t>
+      </w:r>
+      <w:proofErr w:type="spellEnd"/>
+    </w:p>
+    <w:p>
+      <w:r>
+        <w:t>Diese Klasse enthält das aktuell geladene Bimaru-Rätsel, sowie die von Spieler gesetzten Felder.</w:t>
+      </w:r>
+    </w:p>
+    <w:p>
+      <w:r>
+        <w:t>Die vom Spieler gesetzten Felder werden in einem 2D-Array gespeichert. Die Werte 0, 1, 2 repräsentieren die möglichen Feldzustände (Leer, Wasser und Schiffsteil).</w:t>
+      </w:r>
+      <w:r>
+        <w:br/>
+        <w:t>Das Rätsel selbst hingegen wird als einzelne Schiffs(„</w:t>
+      </w:r>
+      <w:proofErr w:type="spellStart"/>
+      <w:r>
+        <w:t>Ship</w:t>
+      </w:r>
+      <w:proofErr w:type="spellEnd"/>
+      <w:r>
+        <w:t>“)- und Hinweis(„</w:t>
+      </w:r>
+      <w:proofErr w:type="spellStart"/>
+      <w:r>
+        <w:t>Hint</w:t>
+      </w:r>
+      <w:proofErr w:type="spellEnd"/>
+      <w:r>
+        <w:t xml:space="preserve">“)-Objekte gespeichert. </w:t>
+      </w:r>
+      <w:r>
+        <w:br/>
+        <w:t>Die Schiffe bestehen aus der Position der Schiffsspitze, Länge und Orientierung des Schiffes. Die Hinweise bestehen nur aus der Position, welche in der View danach als konstant aufgedeckt dargestellt wird.</w:t>
+      </w:r>
+    </w:p>
+    <w:p>
+      <w:r>
+        <w:t xml:space="preserve">Das Model beinhaltet dazu noch verschiedene Funktionen z.B. zum </w:t>
+      </w:r>
+      <w:proofErr w:type="spellStart"/>
+      <w:r>
+        <w:t>Togglen</w:t>
+      </w:r>
+      <w:proofErr w:type="spellEnd"/>
+      <w:r>
+        <w:t xml:space="preserve"> der Felder oder zum Abfragen des Feldstatus.</w:t>
+      </w:r>
+    </w:p>
+    <w:p>
+      <w:r>
+        <w:t xml:space="preserve">Der </w:t>
+      </w:r>
+      <w:proofErr w:type="spellStart"/>
+      <w:r>
+        <w:t>Konstruktor</w:t>
+      </w:r>
+      <w:proofErr w:type="spellEnd"/>
+      <w:r>
+        <w:t xml:space="preserve">  sowie die Getter- und </w:t>
+      </w:r>
+      <w:proofErr w:type="spellStart"/>
+      <w:r>
+        <w:t>Setterfunktionen</w:t>
+      </w:r>
+      <w:proofErr w:type="spellEnd"/>
+      <w:r>
+        <w:t xml:space="preserve"> wurden so programmiert, dass wir uns die JAXB-Schnittstelle zu Nutze machen können, um das Model aus XML-Dateien zu laden.</w:t>
+      </w:r>
+    </w:p>
+    <w:p>
+      <w:pPr>
+        <w:pStyle w:val="berschrift2"/>
+      </w:pPr>
+      <w:proofErr w:type="spellStart"/>
+      <w:r>
+        <w:t>GameGridView</w:t>
+      </w:r>
+      <w:proofErr w:type="spellEnd"/>
+    </w:p>
+    <w:p>
+      <w:r>
+        <w:t>Diese Klasse stellt das komplette Spielfeld dar, welches aus einzelnen Felder (</w:t>
+      </w:r>
+      <w:proofErr w:type="spellStart"/>
+      <w:r>
+        <w:t>JButtons</w:t>
+      </w:r>
+      <w:proofErr w:type="spellEnd"/>
+      <w:r>
+        <w:t>) und Schiffszähler (</w:t>
+      </w:r>
+      <w:proofErr w:type="spellStart"/>
+      <w:r>
+        <w:t>JLabels</w:t>
+      </w:r>
+      <w:proofErr w:type="spellEnd"/>
+      <w:r>
+        <w:t>) am Rand besteht.</w:t>
+      </w:r>
+    </w:p>
+    <w:p>
+      <w:r>
+        <w:t xml:space="preserve">Zu Beginn holt es aus dem Model die Spielfeldgrösse, und erstellt entsprechend viele Felder, welche in einem </w:t>
+      </w:r>
+      <w:proofErr w:type="spellStart"/>
+      <w:r>
+        <w:t>GridLayout</w:t>
+      </w:r>
+      <w:proofErr w:type="spellEnd"/>
+      <w:r>
+        <w:t xml:space="preserve"> dargestellt werden.</w:t>
+      </w:r>
+    </w:p>
+    <w:p>
+      <w:r>
+        <w:t xml:space="preserve">Wird ein Feld im Model </w:t>
+      </w:r>
+      <w:proofErr w:type="spellStart"/>
+      <w:r>
+        <w:t>getogglet</w:t>
+      </w:r>
+      <w:proofErr w:type="spellEnd"/>
+      <w:r>
+        <w:t xml:space="preserve">, merkt die View das (Observer-Pattern) und aktualisiert die </w:t>
+      </w:r>
+      <w:r>
+        <w:t xml:space="preserve">Darstellung der </w:t>
+      </w:r>
+      <w:r>
+        <w:t>Felder im Umkreis des betreffenden Felds auch. Dies ist nötig um z.B. entstehende Konflikte oder konkrete Schiffsteile richtig darzustellen.</w:t>
+      </w:r>
+      <w:r>
+        <w:br/>
+        <w:t>Auch werden dabei die Zähler aktualisiert und entsprechend farbig dargestellt.</w:t>
+      </w:r>
+    </w:p>
+    <w:p>
+      <w:pPr>
+        <w:pStyle w:val="berschrift2"/>
+      </w:pPr>
+      <w:proofErr w:type="spellStart"/>
+      <w:r>
+        <w:t>FieldButton</w:t>
+      </w:r>
+      <w:proofErr w:type="spellEnd"/>
+    </w:p>
+    <w:p>
+      <w:r>
+        <w:t xml:space="preserve">Diese Klasse stellt ein einzelnes Feld dar, und wurde als modifiziertes </w:t>
+      </w:r>
+      <w:proofErr w:type="spellStart"/>
+      <w:r>
+        <w:t>JButton</w:t>
+      </w:r>
+      <w:proofErr w:type="spellEnd"/>
+      <w:r>
+        <w:t xml:space="preserve"> implementiert.</w:t>
+      </w:r>
+      <w:r>
+        <w:br/>
+        <w:t xml:space="preserve">Bei Klick oder Drag auf das Feld wird im Model das </w:t>
+      </w:r>
+      <w:proofErr w:type="spellStart"/>
+      <w:r>
+        <w:t>Togglen</w:t>
+      </w:r>
+      <w:proofErr w:type="spellEnd"/>
+      <w:r>
+        <w:t xml:space="preserve"> des Felds ausgelöst.</w:t>
+      </w:r>
+      <w:r>
+        <w:br/>
+      </w:r>
+      <w:r>
+        <w:br/>
+        <w:t>Die Felder erkennen eigenständig, anhand der Felder in ihrer Umgebung</w:t>
+      </w:r>
+      <w:r>
+        <w:t>, ob</w:t>
+      </w:r>
+      <w:r>
+        <w:t xml:space="preserve"> ein Schiffsteil </w:t>
+      </w:r>
+      <w:proofErr w:type="spellStart"/>
+      <w:r>
+        <w:t>konfliktierend</w:t>
+      </w:r>
+      <w:proofErr w:type="spellEnd"/>
+      <w:r>
+        <w:t xml:space="preserve"> oder </w:t>
+      </w:r>
+      <w:r>
+        <w:t xml:space="preserve">(nicht) </w:t>
+      </w:r>
+      <w:r>
+        <w:t>definiert platziert wurde, und stellt diese Schiffteile entsprechend dar.</w:t>
+      </w:r>
+    </w:p>
+    <w:p>
+      <w:pPr>
+        <w:pStyle w:val="berschrift2"/>
+      </w:pPr>
+      <w:proofErr w:type="spellStart"/>
+      <w:r>
+        <w:t>ToolBarView</w:t>
+      </w:r>
+      <w:proofErr w:type="spellEnd"/>
+    </w:p>
+    <w:p>
+      <w:r>
+        <w:t>Diese Klasse stellt die Buttons für die verschiedenen Funktionen dar, welche auch in dieser Klasse implementiert wurden.</w:t>
+      </w:r>
       <w:bookmarkStart w:id="0" w:name="_GoBack"/>
       <w:bookmarkEnd w:id="0"/>
     </w:p>
@@ -120,29 +452,42 @@
     </w:p>
     <w:p>
       <w:pPr>
-        <w:pStyle w:val="berschrift1"/>
-      </w:pPr>
-      <w:r>
-        <w:lastRenderedPageBreak/>
-        <w:t>Struktur</w:t>
-      </w:r>
-    </w:p>
-    <w:p>
-      <w:pPr>
         <w:pStyle w:val="berschrift2"/>
       </w:pPr>
-      <w:r>
-        <w:t>Überblick</w:t>
-      </w:r>
-    </w:p>
-    <w:p>
-      <w:r>
-        <w:t>Grundsätzlich wurde versucht die Applikation nach dem MVC-Prinzip zu implementieren.</w:t>
-      </w:r>
-    </w:p>
-    <w:p>
-      <w:r>
-        <w:t>Dadurch ist die Klasse „</w:t>
+      <w:proofErr w:type="spellStart"/>
+      <w:r>
+        <w:t>LevelSelectView</w:t>
+      </w:r>
+      <w:proofErr w:type="spellEnd"/>
+    </w:p>
+    <w:p>
+      <w:r>
+        <w:t xml:space="preserve">Diese View zeigt eine </w:t>
+      </w:r>
+      <w:proofErr w:type="spellStart"/>
+      <w:r>
+        <w:t>JComboBox</w:t>
+      </w:r>
+      <w:proofErr w:type="spellEnd"/>
+      <w:r>
+        <w:t xml:space="preserve"> an, welche die verschiedenen Rätsel beinhaltet. Diese werden aus einer XML-Datei geladen, welche den Namen und den Pfad angibt. </w:t>
+      </w:r>
+      <w:r>
+        <w:t xml:space="preserve">Zum Laden der Spielliste aus dem XML wird die Klasse </w:t>
+      </w:r>
+      <w:proofErr w:type="spellStart"/>
+      <w:r>
+        <w:t>GameList</w:t>
+      </w:r>
+      <w:proofErr w:type="spellEnd"/>
+      <w:r>
+        <w:t xml:space="preserve"> benötigt.</w:t>
+      </w:r>
+      <w:r>
+        <w:br/>
+      </w:r>
+      <w:r>
+        <w:t xml:space="preserve">Beim Auswählen eines Rätsels, muss der Spieler das Laden bestätigen, und die </w:t>
       </w:r>
       <w:proofErr w:type="spellStart"/>
       <w:r>
@@ -150,102 +495,38 @@
       </w:r>
       <w:proofErr w:type="spellEnd"/>
       <w:r>
-        <w:t xml:space="preserve">“ entstanden, die den gesamten Zustand des aktuellen Spiels speichert. Die </w:t>
-      </w:r>
-      <w:r>
-        <w:t xml:space="preserve">einzelnen </w:t>
-      </w:r>
-      <w:r>
-        <w:t>Views wurden in verschiedenen Klassen unterteilt</w:t>
-      </w:r>
-      <w:r>
-        <w:t>, welche dann in der Hauptklasse „</w:t>
-      </w:r>
-      <w:proofErr w:type="spellStart"/>
-      <w:r>
-        <w:t>BimaruGame</w:t>
-      </w:r>
-      <w:proofErr w:type="spellEnd"/>
-      <w:r>
-        <w:t>“ eingebunden und dargestellt wurden.</w:t>
+        <w:t xml:space="preserve"> und -View werden aktualisiert.</w:t>
       </w:r>
     </w:p>
     <w:p>
       <w:pPr>
         <w:pStyle w:val="berschrift2"/>
       </w:pPr>
-      <w:proofErr w:type="spellStart"/>
-      <w:r>
-        <w:t>GameGridModel</w:t>
-      </w:r>
-      <w:proofErr w:type="spellEnd"/>
-    </w:p>
-    <w:p>
-      <w:r>
-        <w:t>Diese Klasse enthält das aktuell geladene Bimaru-Rätsel, sowie die von Spieler gesetzten Felder.</w:t>
-      </w:r>
-    </w:p>
-    <w:p>
-      <w:r>
-        <w:t>Die vom Spieler gesetzten Felder werden in einem 2D-Array gespeichert. Die Werte 0, 1, 2 repräsentieren die möglichen Feldzustände (Leer, Wasser und Schiffsteil).</w:t>
-      </w:r>
-      <w:r>
-        <w:br/>
-        <w:t>Das Rätsel selbst hingegen wird als einzelne Schiffs(„</w:t>
-      </w:r>
-      <w:proofErr w:type="spellStart"/>
-      <w:r>
-        <w:t>Ship</w:t>
-      </w:r>
-      <w:proofErr w:type="spellEnd"/>
-      <w:r>
-        <w:t>“)- und Hinweis(„</w:t>
-      </w:r>
-      <w:proofErr w:type="spellStart"/>
-      <w:r>
-        <w:t>Hint</w:t>
-      </w:r>
-      <w:proofErr w:type="spellEnd"/>
-      <w:r>
-        <w:t xml:space="preserve">“)-Objekte gespeichert. </w:t>
-      </w:r>
-      <w:r>
-        <w:br/>
-        <w:t>Die Schiffe bestehen aus der Position der Schiffsspitze, Länge und Orientierung des Schiffes. Die Hinweise bestehen nur aus der Position, welche in der View danach als konstant aufgedeckt dargestellt wird.</w:t>
-      </w:r>
-    </w:p>
-    <w:p>
-      <w:r>
-        <w:t xml:space="preserve">Das Model beinhaltet dazu noch verschiedene Funktionen z.B. zum </w:t>
-      </w:r>
-      <w:proofErr w:type="spellStart"/>
-      <w:r>
-        <w:t>Togglen</w:t>
-      </w:r>
-      <w:proofErr w:type="spellEnd"/>
-      <w:r>
-        <w:t xml:space="preserve"> der Felder oder zum Abfragen des Feldstatus.</w:t>
-      </w:r>
-    </w:p>
-    <w:p>
-      <w:r>
-        <w:t xml:space="preserve">Der </w:t>
-      </w:r>
-      <w:proofErr w:type="spellStart"/>
-      <w:r>
-        <w:t>Konstruktor</w:t>
-      </w:r>
-      <w:proofErr w:type="spellEnd"/>
-      <w:r>
-        <w:t xml:space="preserve">  sowie die Getter- und </w:t>
-      </w:r>
-      <w:proofErr w:type="spellStart"/>
-      <w:r>
-        <w:t>Setterfunktionen</w:t>
-      </w:r>
-      <w:proofErr w:type="spellEnd"/>
-      <w:r>
-        <w:t xml:space="preserve"> wurden so programmiert, dass wir uns die JAXB-Schnittstelle zu Nutze machen können, um das Model aus XML-Dateien zu laden.</w:t>
+      <w:r>
+        <w:t xml:space="preserve"> </w:t>
+      </w:r>
+      <w:proofErr w:type="spellStart"/>
+      <w:r>
+        <w:t>AvailableShipsView</w:t>
+      </w:r>
+      <w:proofErr w:type="spellEnd"/>
+    </w:p>
+    <w:p>
+      <w:r>
+        <w:t xml:space="preserve">Diese View stellt die im Rätsel verfügbaren Schiffe dar. Dazu werden aus einzelnen Icons Schiffe beliebiger Länge zusammengesetzt, welche anschliessend unter der </w:t>
+      </w:r>
+      <w:proofErr w:type="spellStart"/>
+      <w:r>
+        <w:t>GameGridView</w:t>
+      </w:r>
+      <w:proofErr w:type="spellEnd"/>
+      <w:r>
+        <w:t xml:space="preserve"> dargestellt werden.</w:t>
+      </w:r>
+    </w:p>
+    <w:p>
+      <w:r>
+        <w:t>Da eine automatische Mustererkennung der Schiffe im aktuellen Spiel zu komplex gewesen wäre, kann der Spieler die Schiffe anklicken und diese dadurch ausgrauen.</w:t>
       </w:r>
     </w:p>
     <w:p>
@@ -254,136 +535,36 @@
       </w:pPr>
       <w:proofErr w:type="spellStart"/>
       <w:r>
-        <w:t>GameGridView</w:t>
-      </w:r>
-      <w:proofErr w:type="spellEnd"/>
-    </w:p>
-    <w:p>
-      <w:r>
-        <w:t>Diese Klasse stellt das komplette Spielfeld dar, welches aus einzelnen Felder (</w:t>
-      </w:r>
-      <w:proofErr w:type="spellStart"/>
-      <w:r>
-        <w:t>JButtons</w:t>
-      </w:r>
-      <w:proofErr w:type="spellEnd"/>
-      <w:r>
-        <w:t>) und Schiffszähler (</w:t>
-      </w:r>
-      <w:proofErr w:type="spellStart"/>
-      <w:r>
-        <w:t>JLabels</w:t>
-      </w:r>
-      <w:proofErr w:type="spellEnd"/>
-      <w:r>
-        <w:t>) am Rand besteht.</w:t>
-      </w:r>
-    </w:p>
-    <w:p>
-      <w:r>
-        <w:t xml:space="preserve">Zu Beginn holt es aus dem Model die Spielfeldgrösse, und erstellt entsprechend viele Felder, welche in einem </w:t>
-      </w:r>
-      <w:proofErr w:type="spellStart"/>
-      <w:r>
-        <w:t>GridLayout</w:t>
-      </w:r>
-      <w:proofErr w:type="spellEnd"/>
-      <w:r>
-        <w:t xml:space="preserve"> dargestellt werden.</w:t>
-      </w:r>
-    </w:p>
-    <w:p>
-      <w:r>
-        <w:t xml:space="preserve">Wird ein Feld im Model </w:t>
-      </w:r>
-      <w:proofErr w:type="spellStart"/>
-      <w:r>
-        <w:t>getogglet</w:t>
-      </w:r>
-      <w:proofErr w:type="spellEnd"/>
-      <w:r>
-        <w:t xml:space="preserve">, merkt die View das (Observer-Pattern) und aktualisiert die </w:t>
-      </w:r>
-      <w:r>
-        <w:t xml:space="preserve">Darstellung der </w:t>
-      </w:r>
-      <w:r>
-        <w:t>Felder im Umkreis des betreffenden Felds auch. Dies ist nötig um z.B. entstehende Konflikte oder konkrete Schiffsteile richtig darzustellen.</w:t>
-      </w:r>
-      <w:r>
-        <w:br/>
-        <w:t>Auch werden dabei die Zähler aktualisiert und entsprechend farbig dargestellt.</w:t>
-      </w:r>
-    </w:p>
-    <w:p>
-      <w:pPr>
-        <w:pStyle w:val="berschrift2"/>
-      </w:pPr>
-      <w:proofErr w:type="spellStart"/>
-      <w:r>
-        <w:t>FieldButton</w:t>
-      </w:r>
-      <w:proofErr w:type="spellEnd"/>
-    </w:p>
-    <w:p>
-      <w:r>
-        <w:t xml:space="preserve">Diese Klasse stellt ein einzelnes Feld dar, und wurde als modifiziertes </w:t>
-      </w:r>
-      <w:proofErr w:type="spellStart"/>
-      <w:r>
-        <w:t>JButton</w:t>
-      </w:r>
-      <w:proofErr w:type="spellEnd"/>
-      <w:r>
-        <w:t xml:space="preserve"> implementiert.</w:t>
-      </w:r>
-      <w:r>
-        <w:br/>
-        <w:t xml:space="preserve">Bei Klick oder Drag auf das Feld wird im Model das </w:t>
-      </w:r>
-      <w:proofErr w:type="spellStart"/>
-      <w:r>
-        <w:t>Togglen</w:t>
-      </w:r>
-      <w:proofErr w:type="spellEnd"/>
-      <w:r>
-        <w:t xml:space="preserve"> des Felds ausgelöst.</w:t>
-      </w:r>
-      <w:r>
-        <w:br/>
-      </w:r>
-      <w:r>
-        <w:br/>
-        <w:t>Die Felder erkennen eigenständig, anhand der Felder in ihrer Umgebung</w:t>
-      </w:r>
-      <w:r>
-        <w:t>, ob</w:t>
-      </w:r>
-      <w:r>
-        <w:t xml:space="preserve"> ein Schiffsteil </w:t>
-      </w:r>
-      <w:proofErr w:type="spellStart"/>
-      <w:r>
-        <w:t>konfliktierend</w:t>
-      </w:r>
-      <w:proofErr w:type="spellEnd"/>
-      <w:r>
-        <w:t xml:space="preserve"> oder </w:t>
-      </w:r>
-      <w:r>
-        <w:t xml:space="preserve">(nicht) </w:t>
-      </w:r>
-      <w:r>
-        <w:t>definiert platziert wurde, und stellt diese Schiffteile entsprechend dar.</w:t>
-      </w:r>
-    </w:p>
-    <w:p/>
-    <w:p/>
-    <w:p/>
-    <w:p/>
+        <w:t>GameDurationView</w:t>
+      </w:r>
+      <w:proofErr w:type="spellEnd"/>
+    </w:p>
+    <w:p>
+      <w:r>
+        <w:t>Diese View wird über die Toolbar aufgerufen, und zeigt die Spielzeit an. Ausserdem kann hiermit das Spiel pausiert werden.</w:t>
+      </w:r>
+    </w:p>
+    <w:p>
+      <w:r>
+        <w:t>Beim ersten Klick auf ein Feld wir die Zeit im Model gespeichert. Ein Thread in der View kann danach immer die aktuelle Zeitdifferenz berechnen und anzeigen.</w:t>
+      </w:r>
+    </w:p>
+    <w:p>
+      <w:r>
+        <w:t xml:space="preserve">Das Pausieren geschieht indem der </w:t>
+      </w:r>
+      <w:proofErr w:type="spellStart"/>
+      <w:r>
+        <w:t>JDialog</w:t>
+      </w:r>
+      <w:proofErr w:type="spellEnd"/>
+      <w:r>
+        <w:t>, indem die Spieldauer dargestellt wird, sperrend gemacht wird, bis man das Spiel wieder fortsetzt. Dadurch kann nur noch dieser Dialog angeklickt werden, und nicht das Spielfeld.</w:t>
+      </w:r>
+    </w:p>
     <w:sectPr>
-      <w:headerReference w:type="default" r:id="rId8"/>
-      <w:footerReference w:type="default" r:id="rId9"/>
+      <w:headerReference w:type="default" r:id="rId9"/>
+      <w:footerReference w:type="default" r:id="rId10"/>
       <w:pgSz w:w="11906" w:h="16838"/>
       <w:pgMar w:top="1417" w:right="1417" w:bottom="1134" w:left="1417" w:header="708" w:footer="708" w:gutter="0"/>
       <w:cols w:space="708"/>
@@ -444,7 +625,7 @@
       <w:rPr>
         <w:noProof/>
       </w:rPr>
-      <w:t>2</w:t>
+      <w:t>4</w:t>
     </w:r>
     <w:r>
       <w:fldChar w:fldCharType="end"/>
@@ -465,7 +646,7 @@
       <w:rPr>
         <w:noProof/>
       </w:rPr>
-      <w:t>2</w:t>
+      <w:t>4</w:t>
     </w:r>
     <w:r>
       <w:rPr>

</xml_diff>